<commit_message>
Cambios finales en el cronograma
</commit_message>
<xml_diff>
--- a/Propuesta_final.docx
+++ b/Propuesta_final.docx
@@ -466,11 +466,19 @@
           <w:lang w:val="es-MX"/>
         </w:rPr>
       </w:pPr>
-      <w:r>
-        <w:rPr>
-          <w:lang w:val="es-MX"/>
-        </w:rPr>
-        <w:t>Int Posición en x (Archivo de texto)</w:t>
+      <w:proofErr w:type="spellStart"/>
+      <w:r>
+        <w:rPr>
+          <w:lang w:val="es-MX"/>
+        </w:rPr>
+        <w:t>Int</w:t>
+      </w:r>
+      <w:proofErr w:type="spellEnd"/>
+      <w:r>
+        <w:rPr>
+          <w:lang w:val="es-MX"/>
+        </w:rPr>
+        <w:t xml:space="preserve"> Posición en x (Archivo de texto)</w:t>
       </w:r>
     </w:p>
     <w:p>
@@ -484,11 +492,19 @@
           <w:lang w:val="es-MX"/>
         </w:rPr>
       </w:pPr>
-      <w:r>
-        <w:rPr>
-          <w:lang w:val="es-MX"/>
-        </w:rPr>
-        <w:t>Int Posición y (Archivo de texto).</w:t>
+      <w:proofErr w:type="spellStart"/>
+      <w:r>
+        <w:rPr>
+          <w:lang w:val="es-MX"/>
+        </w:rPr>
+        <w:t>Int</w:t>
+      </w:r>
+      <w:proofErr w:type="spellEnd"/>
+      <w:r>
+        <w:rPr>
+          <w:lang w:val="es-MX"/>
+        </w:rPr>
+        <w:t xml:space="preserve"> Posición y (Archivo de texto).</w:t>
       </w:r>
     </w:p>
     <w:p>
@@ -502,11 +518,19 @@
           <w:lang w:val="es-MX"/>
         </w:rPr>
       </w:pPr>
-      <w:r>
-        <w:rPr>
-          <w:lang w:val="es-MX"/>
-        </w:rPr>
-        <w:t>Int Alto (Archivo de texto)</w:t>
+      <w:proofErr w:type="spellStart"/>
+      <w:r>
+        <w:rPr>
+          <w:lang w:val="es-MX"/>
+        </w:rPr>
+        <w:t>Int</w:t>
+      </w:r>
+      <w:proofErr w:type="spellEnd"/>
+      <w:r>
+        <w:rPr>
+          <w:lang w:val="es-MX"/>
+        </w:rPr>
+        <w:t xml:space="preserve"> Alto (Archivo de texto)</w:t>
       </w:r>
     </w:p>
     <w:p>
@@ -520,11 +544,19 @@
           <w:lang w:val="es-MX"/>
         </w:rPr>
       </w:pPr>
-      <w:r>
-        <w:rPr>
-          <w:lang w:val="es-MX"/>
-        </w:rPr>
-        <w:t>Int Ancho (Archivo de texto)</w:t>
+      <w:proofErr w:type="spellStart"/>
+      <w:r>
+        <w:rPr>
+          <w:lang w:val="es-MX"/>
+        </w:rPr>
+        <w:t>Int</w:t>
+      </w:r>
+      <w:proofErr w:type="spellEnd"/>
+      <w:r>
+        <w:rPr>
+          <w:lang w:val="es-MX"/>
+        </w:rPr>
+        <w:t xml:space="preserve"> Ancho (Archivo de texto)</w:t>
       </w:r>
     </w:p>
     <w:p>
@@ -574,11 +606,47 @@
           <w:lang w:val="es-MX"/>
         </w:rPr>
       </w:pPr>
-      <w:r>
-        <w:rPr>
-          <w:lang w:val="es-MX"/>
-        </w:rPr>
-        <w:t>QRectF Bounding Rect:</w:t>
+      <w:proofErr w:type="spellStart"/>
+      <w:r>
+        <w:rPr>
+          <w:lang w:val="es-MX"/>
+        </w:rPr>
+        <w:t>QRectF</w:t>
+      </w:r>
+      <w:proofErr w:type="spellEnd"/>
+      <w:r>
+        <w:rPr>
+          <w:lang w:val="es-MX"/>
+        </w:rPr>
+        <w:t xml:space="preserve"> </w:t>
+      </w:r>
+      <w:proofErr w:type="spellStart"/>
+      <w:r>
+        <w:rPr>
+          <w:lang w:val="es-MX"/>
+        </w:rPr>
+        <w:t>Bounding</w:t>
+      </w:r>
+      <w:proofErr w:type="spellEnd"/>
+      <w:r>
+        <w:rPr>
+          <w:lang w:val="es-MX"/>
+        </w:rPr>
+        <w:t xml:space="preserve"> </w:t>
+      </w:r>
+      <w:proofErr w:type="spellStart"/>
+      <w:r>
+        <w:rPr>
+          <w:lang w:val="es-MX"/>
+        </w:rPr>
+        <w:t>Rect</w:t>
+      </w:r>
+      <w:proofErr w:type="spellEnd"/>
+      <w:r>
+        <w:rPr>
+          <w:lang w:val="es-MX"/>
+        </w:rPr>
+        <w:t>:</w:t>
       </w:r>
     </w:p>
     <w:p>
@@ -610,11 +678,33 @@
           <w:lang w:val="es-MX"/>
         </w:rPr>
       </w:pPr>
-      <w:r>
-        <w:rPr>
-          <w:lang w:val="es-MX"/>
-        </w:rPr>
-        <w:t>Void Painter:</w:t>
+      <w:proofErr w:type="spellStart"/>
+      <w:r>
+        <w:rPr>
+          <w:lang w:val="es-MX"/>
+        </w:rPr>
+        <w:t>Void</w:t>
+      </w:r>
+      <w:proofErr w:type="spellEnd"/>
+      <w:r>
+        <w:rPr>
+          <w:lang w:val="es-MX"/>
+        </w:rPr>
+        <w:t xml:space="preserve"> </w:t>
+      </w:r>
+      <w:proofErr w:type="spellStart"/>
+      <w:r>
+        <w:rPr>
+          <w:lang w:val="es-MX"/>
+        </w:rPr>
+        <w:t>Painter</w:t>
+      </w:r>
+      <w:proofErr w:type="spellEnd"/>
+      <w:r>
+        <w:rPr>
+          <w:lang w:val="es-MX"/>
+        </w:rPr>
+        <w:t>:</w:t>
       </w:r>
     </w:p>
     <w:p>
@@ -682,11 +772,19 @@
           <w:lang w:val="es-MX"/>
         </w:rPr>
       </w:pPr>
-      <w:r>
-        <w:rPr>
-          <w:lang w:val="es-MX"/>
-        </w:rPr>
-        <w:t xml:space="preserve">Int </w:t>
+      <w:proofErr w:type="spellStart"/>
+      <w:r>
+        <w:rPr>
+          <w:lang w:val="es-MX"/>
+        </w:rPr>
+        <w:t>Int</w:t>
+      </w:r>
+      <w:proofErr w:type="spellEnd"/>
+      <w:r>
+        <w:rPr>
+          <w:lang w:val="es-MX"/>
+        </w:rPr>
+        <w:t xml:space="preserve"> </w:t>
       </w:r>
       <w:r>
         <w:rPr>
@@ -706,11 +804,19 @@
           <w:lang w:val="es-MX"/>
         </w:rPr>
       </w:pPr>
-      <w:r>
-        <w:rPr>
-          <w:lang w:val="es-MX"/>
-        </w:rPr>
-        <w:t xml:space="preserve">Int </w:t>
+      <w:proofErr w:type="spellStart"/>
+      <w:r>
+        <w:rPr>
+          <w:lang w:val="es-MX"/>
+        </w:rPr>
+        <w:t>Int</w:t>
+      </w:r>
+      <w:proofErr w:type="spellEnd"/>
+      <w:r>
+        <w:rPr>
+          <w:lang w:val="es-MX"/>
+        </w:rPr>
+        <w:t xml:space="preserve"> </w:t>
       </w:r>
       <w:r>
         <w:rPr>
@@ -736,11 +842,19 @@
           <w:lang w:val="es-MX"/>
         </w:rPr>
       </w:pPr>
-      <w:r>
-        <w:rPr>
-          <w:lang w:val="es-MX"/>
-        </w:rPr>
-        <w:t>Int Velocidad.</w:t>
+      <w:proofErr w:type="spellStart"/>
+      <w:r>
+        <w:rPr>
+          <w:lang w:val="es-MX"/>
+        </w:rPr>
+        <w:t>Int</w:t>
+      </w:r>
+      <w:proofErr w:type="spellEnd"/>
+      <w:r>
+        <w:rPr>
+          <w:lang w:val="es-MX"/>
+        </w:rPr>
+        <w:t xml:space="preserve"> Velocidad.</w:t>
       </w:r>
     </w:p>
     <w:p>
@@ -790,11 +904,19 @@
           <w:lang w:val="es-MX"/>
         </w:rPr>
       </w:pPr>
-      <w:r>
-        <w:rPr>
-          <w:lang w:val="es-MX"/>
-        </w:rPr>
-        <w:t>Void Arriba:</w:t>
+      <w:proofErr w:type="spellStart"/>
+      <w:r>
+        <w:rPr>
+          <w:lang w:val="es-MX"/>
+        </w:rPr>
+        <w:t>Void</w:t>
+      </w:r>
+      <w:proofErr w:type="spellEnd"/>
+      <w:r>
+        <w:rPr>
+          <w:lang w:val="es-MX"/>
+        </w:rPr>
+        <w:t xml:space="preserve"> Arriba:</w:t>
       </w:r>
     </w:p>
     <w:p>
@@ -826,11 +948,19 @@
           <w:lang w:val="es-MX"/>
         </w:rPr>
       </w:pPr>
-      <w:r>
-        <w:rPr>
-          <w:lang w:val="es-MX"/>
-        </w:rPr>
-        <w:t>Void Abajo:</w:t>
+      <w:proofErr w:type="spellStart"/>
+      <w:r>
+        <w:rPr>
+          <w:lang w:val="es-MX"/>
+        </w:rPr>
+        <w:t>Void</w:t>
+      </w:r>
+      <w:proofErr w:type="spellEnd"/>
+      <w:r>
+        <w:rPr>
+          <w:lang w:val="es-MX"/>
+        </w:rPr>
+        <w:t xml:space="preserve"> Abajo:</w:t>
       </w:r>
     </w:p>
     <w:p>
@@ -862,11 +992,19 @@
           <w:lang w:val="es-MX"/>
         </w:rPr>
       </w:pPr>
-      <w:r>
-        <w:rPr>
-          <w:lang w:val="es-MX"/>
-        </w:rPr>
-        <w:t>Void Derecha:</w:t>
+      <w:proofErr w:type="spellStart"/>
+      <w:r>
+        <w:rPr>
+          <w:lang w:val="es-MX"/>
+        </w:rPr>
+        <w:t>Void</w:t>
+      </w:r>
+      <w:proofErr w:type="spellEnd"/>
+      <w:r>
+        <w:rPr>
+          <w:lang w:val="es-MX"/>
+        </w:rPr>
+        <w:t xml:space="preserve"> Derecha:</w:t>
       </w:r>
     </w:p>
     <w:p>
@@ -898,11 +1036,19 @@
           <w:lang w:val="es-MX"/>
         </w:rPr>
       </w:pPr>
-      <w:r>
-        <w:rPr>
-          <w:lang w:val="es-MX"/>
-        </w:rPr>
-        <w:t>Void Izquierda:</w:t>
+      <w:proofErr w:type="spellStart"/>
+      <w:r>
+        <w:rPr>
+          <w:lang w:val="es-MX"/>
+        </w:rPr>
+        <w:t>Void</w:t>
+      </w:r>
+      <w:proofErr w:type="spellEnd"/>
+      <w:r>
+        <w:rPr>
+          <w:lang w:val="es-MX"/>
+        </w:rPr>
+        <w:t xml:space="preserve"> Izquierda:</w:t>
       </w:r>
     </w:p>
     <w:p>
@@ -934,11 +1080,47 @@
           <w:lang w:val="es-MX"/>
         </w:rPr>
       </w:pPr>
-      <w:r>
-        <w:rPr>
-          <w:lang w:val="es-MX"/>
-        </w:rPr>
-        <w:t>QRectF Bounding Rect:</w:t>
+      <w:proofErr w:type="spellStart"/>
+      <w:r>
+        <w:rPr>
+          <w:lang w:val="es-MX"/>
+        </w:rPr>
+        <w:t>QRectF</w:t>
+      </w:r>
+      <w:proofErr w:type="spellEnd"/>
+      <w:r>
+        <w:rPr>
+          <w:lang w:val="es-MX"/>
+        </w:rPr>
+        <w:t xml:space="preserve"> </w:t>
+      </w:r>
+      <w:proofErr w:type="spellStart"/>
+      <w:r>
+        <w:rPr>
+          <w:lang w:val="es-MX"/>
+        </w:rPr>
+        <w:t>Bounding</w:t>
+      </w:r>
+      <w:proofErr w:type="spellEnd"/>
+      <w:r>
+        <w:rPr>
+          <w:lang w:val="es-MX"/>
+        </w:rPr>
+        <w:t xml:space="preserve"> </w:t>
+      </w:r>
+      <w:proofErr w:type="spellStart"/>
+      <w:r>
+        <w:rPr>
+          <w:lang w:val="es-MX"/>
+        </w:rPr>
+        <w:t>Rect</w:t>
+      </w:r>
+      <w:proofErr w:type="spellEnd"/>
+      <w:r>
+        <w:rPr>
+          <w:lang w:val="es-MX"/>
+        </w:rPr>
+        <w:t>:</w:t>
       </w:r>
     </w:p>
     <w:p>
@@ -970,11 +1152,33 @@
           <w:lang w:val="es-MX"/>
         </w:rPr>
       </w:pPr>
-      <w:r>
-        <w:rPr>
-          <w:lang w:val="es-MX"/>
-        </w:rPr>
-        <w:t>Void Painter:</w:t>
+      <w:proofErr w:type="spellStart"/>
+      <w:r>
+        <w:rPr>
+          <w:lang w:val="es-MX"/>
+        </w:rPr>
+        <w:t>Void</w:t>
+      </w:r>
+      <w:proofErr w:type="spellEnd"/>
+      <w:r>
+        <w:rPr>
+          <w:lang w:val="es-MX"/>
+        </w:rPr>
+        <w:t xml:space="preserve"> </w:t>
+      </w:r>
+      <w:proofErr w:type="spellStart"/>
+      <w:r>
+        <w:rPr>
+          <w:lang w:val="es-MX"/>
+        </w:rPr>
+        <w:t>Painter</w:t>
+      </w:r>
+      <w:proofErr w:type="spellEnd"/>
+      <w:r>
+        <w:rPr>
+          <w:lang w:val="es-MX"/>
+        </w:rPr>
+        <w:t>:</w:t>
       </w:r>
     </w:p>
     <w:p>
@@ -1042,11 +1246,19 @@
           <w:lang w:val="es-MX"/>
         </w:rPr>
       </w:pPr>
-      <w:r>
-        <w:rPr>
-          <w:lang w:val="es-MX"/>
-        </w:rPr>
-        <w:t>Int Posición x</w:t>
+      <w:proofErr w:type="spellStart"/>
+      <w:r>
+        <w:rPr>
+          <w:lang w:val="es-MX"/>
+        </w:rPr>
+        <w:t>Int</w:t>
+      </w:r>
+      <w:proofErr w:type="spellEnd"/>
+      <w:r>
+        <w:rPr>
+          <w:lang w:val="es-MX"/>
+        </w:rPr>
+        <w:t xml:space="preserve"> Posición x</w:t>
       </w:r>
     </w:p>
     <w:p>
@@ -1060,12 +1272,20 @@
           <w:lang w:val="es-MX"/>
         </w:rPr>
       </w:pPr>
+      <w:proofErr w:type="spellStart"/>
       <w:r>
         <w:rPr>
           <w:lang w:val="es-MX"/>
         </w:rPr>
         <w:lastRenderedPageBreak/>
-        <w:t>Int Posición y</w:t>
+        <w:t>Int</w:t>
+      </w:r>
+      <w:proofErr w:type="spellEnd"/>
+      <w:r>
+        <w:rPr>
+          <w:lang w:val="es-MX"/>
+        </w:rPr>
+        <w:t xml:space="preserve"> Posición y</w:t>
       </w:r>
     </w:p>
     <w:p>
@@ -1079,11 +1299,19 @@
           <w:lang w:val="es-MX"/>
         </w:rPr>
       </w:pPr>
-      <w:r>
-        <w:rPr>
-          <w:lang w:val="es-MX"/>
-        </w:rPr>
-        <w:t>Int Velocidad</w:t>
+      <w:proofErr w:type="spellStart"/>
+      <w:r>
+        <w:rPr>
+          <w:lang w:val="es-MX"/>
+        </w:rPr>
+        <w:t>Int</w:t>
+      </w:r>
+      <w:proofErr w:type="spellEnd"/>
+      <w:r>
+        <w:rPr>
+          <w:lang w:val="es-MX"/>
+        </w:rPr>
+        <w:t xml:space="preserve"> Velocidad</w:t>
       </w:r>
     </w:p>
     <w:p>
@@ -1124,12 +1352,28 @@
           <w:lang w:val="es-MX"/>
         </w:rPr>
       </w:pPr>
-      <w:r>
-        <w:rPr>
-          <w:lang w:val="es-MX"/>
-        </w:rPr>
-        <w:t>Void move</w:t>
-      </w:r>
+      <w:proofErr w:type="spellStart"/>
+      <w:r>
+        <w:rPr>
+          <w:lang w:val="es-MX"/>
+        </w:rPr>
+        <w:t>Void</w:t>
+      </w:r>
+      <w:proofErr w:type="spellEnd"/>
+      <w:r>
+        <w:rPr>
+          <w:lang w:val="es-MX"/>
+        </w:rPr>
+        <w:t xml:space="preserve"> </w:t>
+      </w:r>
+      <w:proofErr w:type="spellStart"/>
+      <w:r>
+        <w:rPr>
+          <w:lang w:val="es-MX"/>
+        </w:rPr>
+        <w:t>move</w:t>
+      </w:r>
+      <w:proofErr w:type="spellEnd"/>
     </w:p>
     <w:p>
       <w:pPr>
@@ -1146,7 +1390,35 @@
         <w:rPr>
           <w:lang w:val="es-MX"/>
         </w:rPr>
-        <w:t>Aplicar el QTimer además de determinar el movimiento que sería con un public slot por medio de las ecuaciones físicas del movimiento parabólico.</w:t>
+        <w:t xml:space="preserve">Aplicar el </w:t>
+      </w:r>
+      <w:proofErr w:type="spellStart"/>
+      <w:r>
+        <w:rPr>
+          <w:lang w:val="es-MX"/>
+        </w:rPr>
+        <w:t>QTimer</w:t>
+      </w:r>
+      <w:proofErr w:type="spellEnd"/>
+      <w:r>
+        <w:rPr>
+          <w:lang w:val="es-MX"/>
+        </w:rPr>
+        <w:t xml:space="preserve"> además de determinar el movimiento que sería con un </w:t>
+      </w:r>
+      <w:proofErr w:type="spellStart"/>
+      <w:r>
+        <w:rPr>
+          <w:lang w:val="es-MX"/>
+        </w:rPr>
+        <w:t>public</w:t>
+      </w:r>
+      <w:proofErr w:type="spellEnd"/>
+      <w:r>
+        <w:rPr>
+          <w:lang w:val="es-MX"/>
+        </w:rPr>
+        <w:t xml:space="preserve"> slot por medio de las ecuaciones físicas del movimiento parabólico.</w:t>
       </w:r>
     </w:p>
     <w:p>
@@ -1196,11 +1468,19 @@
           <w:lang w:val="es-MX"/>
         </w:rPr>
       </w:pPr>
-      <w:r>
-        <w:rPr>
-          <w:lang w:val="es-MX"/>
-        </w:rPr>
-        <w:t>Int Posición x</w:t>
+      <w:proofErr w:type="spellStart"/>
+      <w:r>
+        <w:rPr>
+          <w:lang w:val="es-MX"/>
+        </w:rPr>
+        <w:t>Int</w:t>
+      </w:r>
+      <w:proofErr w:type="spellEnd"/>
+      <w:r>
+        <w:rPr>
+          <w:lang w:val="es-MX"/>
+        </w:rPr>
+        <w:t xml:space="preserve"> Posición x</w:t>
       </w:r>
     </w:p>
     <w:p>
@@ -1214,11 +1494,19 @@
           <w:lang w:val="es-MX"/>
         </w:rPr>
       </w:pPr>
-      <w:r>
-        <w:rPr>
-          <w:lang w:val="es-MX"/>
-        </w:rPr>
-        <w:t>Int Posición y</w:t>
+      <w:proofErr w:type="spellStart"/>
+      <w:r>
+        <w:rPr>
+          <w:lang w:val="es-MX"/>
+        </w:rPr>
+        <w:t>Int</w:t>
+      </w:r>
+      <w:proofErr w:type="spellEnd"/>
+      <w:r>
+        <w:rPr>
+          <w:lang w:val="es-MX"/>
+        </w:rPr>
+        <w:t xml:space="preserve"> Posición y</w:t>
       </w:r>
     </w:p>
     <w:p>
@@ -1232,11 +1520,19 @@
           <w:lang w:val="es-MX"/>
         </w:rPr>
       </w:pPr>
-      <w:r>
-        <w:rPr>
-          <w:lang w:val="es-MX"/>
-        </w:rPr>
-        <w:t>Int Velocidad</w:t>
+      <w:proofErr w:type="spellStart"/>
+      <w:r>
+        <w:rPr>
+          <w:lang w:val="es-MX"/>
+        </w:rPr>
+        <w:t>Int</w:t>
+      </w:r>
+      <w:proofErr w:type="spellEnd"/>
+      <w:r>
+        <w:rPr>
+          <w:lang w:val="es-MX"/>
+        </w:rPr>
+        <w:t xml:space="preserve"> Velocidad</w:t>
       </w:r>
     </w:p>
     <w:p>
@@ -1268,11 +1564,19 @@
           <w:lang w:val="es-MX"/>
         </w:rPr>
       </w:pPr>
-      <w:r>
-        <w:rPr>
-          <w:lang w:val="es-MX"/>
-        </w:rPr>
-        <w:t>Void Búsqueda:</w:t>
+      <w:proofErr w:type="spellStart"/>
+      <w:r>
+        <w:rPr>
+          <w:lang w:val="es-MX"/>
+        </w:rPr>
+        <w:t>Void</w:t>
+      </w:r>
+      <w:proofErr w:type="spellEnd"/>
+      <w:r>
+        <w:rPr>
+          <w:lang w:val="es-MX"/>
+        </w:rPr>
+        <w:t xml:space="preserve"> Búsqueda:</w:t>
       </w:r>
     </w:p>
     <w:p>
@@ -1304,11 +1608,19 @@
           <w:lang w:val="es-MX"/>
         </w:rPr>
       </w:pPr>
-      <w:r>
-        <w:rPr>
-          <w:lang w:val="es-MX"/>
-        </w:rPr>
-        <w:t>Void Movimiento Aleatorio:</w:t>
+      <w:proofErr w:type="spellStart"/>
+      <w:r>
+        <w:rPr>
+          <w:lang w:val="es-MX"/>
+        </w:rPr>
+        <w:t>Void</w:t>
+      </w:r>
+      <w:proofErr w:type="spellEnd"/>
+      <w:r>
+        <w:rPr>
+          <w:lang w:val="es-MX"/>
+        </w:rPr>
+        <w:t xml:space="preserve"> Movimiento Aleatorio:</w:t>
       </w:r>
     </w:p>
     <w:p>
@@ -1424,11 +1736,19 @@
           <w:lang w:val="es-MX"/>
         </w:rPr>
       </w:pPr>
-      <w:r>
-        <w:rPr>
-          <w:lang w:val="es-MX"/>
-        </w:rPr>
-        <w:t>Int Vida</w:t>
+      <w:proofErr w:type="spellStart"/>
+      <w:r>
+        <w:rPr>
+          <w:lang w:val="es-MX"/>
+        </w:rPr>
+        <w:t>Int</w:t>
+      </w:r>
+      <w:proofErr w:type="spellEnd"/>
+      <w:r>
+        <w:rPr>
+          <w:lang w:val="es-MX"/>
+        </w:rPr>
+        <w:t xml:space="preserve"> Vida</w:t>
       </w:r>
       <w:r>
         <w:rPr>
@@ -1466,11 +1786,19 @@
           <w:lang w:val="es-MX"/>
         </w:rPr>
       </w:pPr>
-      <w:r>
-        <w:rPr>
-          <w:lang w:val="es-MX"/>
-        </w:rPr>
-        <w:t xml:space="preserve">Void </w:t>
+      <w:proofErr w:type="spellStart"/>
+      <w:r>
+        <w:rPr>
+          <w:lang w:val="es-MX"/>
+        </w:rPr>
+        <w:t>Void</w:t>
+      </w:r>
+      <w:proofErr w:type="spellEnd"/>
+      <w:r>
+        <w:rPr>
+          <w:lang w:val="es-MX"/>
+        </w:rPr>
+        <w:t xml:space="preserve"> </w:t>
       </w:r>
       <w:r>
         <w:rPr>
@@ -1532,11 +1860,19 @@
           <w:lang w:val="es-MX"/>
         </w:rPr>
       </w:pPr>
-      <w:r>
-        <w:rPr>
-          <w:lang w:val="es-MX"/>
-        </w:rPr>
-        <w:t xml:space="preserve">Void </w:t>
+      <w:proofErr w:type="spellStart"/>
+      <w:r>
+        <w:rPr>
+          <w:lang w:val="es-MX"/>
+        </w:rPr>
+        <w:t>Void</w:t>
+      </w:r>
+      <w:proofErr w:type="spellEnd"/>
+      <w:r>
+        <w:rPr>
+          <w:lang w:val="es-MX"/>
+        </w:rPr>
+        <w:t xml:space="preserve"> </w:t>
       </w:r>
       <w:r>
         <w:rPr>
@@ -1640,11 +1976,19 @@
           <w:lang w:val="es-MX"/>
         </w:rPr>
       </w:pPr>
-      <w:r>
-        <w:rPr>
-          <w:lang w:val="es-MX"/>
-        </w:rPr>
-        <w:t>String archivo de texto;</w:t>
+      <w:proofErr w:type="spellStart"/>
+      <w:r>
+        <w:rPr>
+          <w:lang w:val="es-MX"/>
+        </w:rPr>
+        <w:t>String</w:t>
+      </w:r>
+      <w:proofErr w:type="spellEnd"/>
+      <w:r>
+        <w:rPr>
+          <w:lang w:val="es-MX"/>
+        </w:rPr>
+        <w:t xml:space="preserve"> archivo de texto;</w:t>
       </w:r>
     </w:p>
     <w:p>
@@ -1682,11 +2026,19 @@
           <w:lang w:val="es-MX"/>
         </w:rPr>
       </w:pPr>
-      <w:r>
-        <w:rPr>
-          <w:lang w:val="es-MX"/>
-        </w:rPr>
-        <w:t>Leer_paredes;</w:t>
+      <w:proofErr w:type="spellStart"/>
+      <w:r>
+        <w:rPr>
+          <w:lang w:val="es-MX"/>
+        </w:rPr>
+        <w:t>Leer_paredes</w:t>
+      </w:r>
+      <w:proofErr w:type="spellEnd"/>
+      <w:r>
+        <w:rPr>
+          <w:lang w:val="es-MX"/>
+        </w:rPr>
+        <w:t>;</w:t>
       </w:r>
     </w:p>
     <w:p>
@@ -1700,11 +2052,19 @@
           <w:lang w:val="es-MX"/>
         </w:rPr>
       </w:pPr>
-      <w:r>
-        <w:rPr>
-          <w:lang w:val="es-MX"/>
-        </w:rPr>
-        <w:t>Leer_pos_enemigos;</w:t>
+      <w:proofErr w:type="spellStart"/>
+      <w:r>
+        <w:rPr>
+          <w:lang w:val="es-MX"/>
+        </w:rPr>
+        <w:t>Leer_pos_enemigos</w:t>
+      </w:r>
+      <w:proofErr w:type="spellEnd"/>
+      <w:r>
+        <w:rPr>
+          <w:lang w:val="es-MX"/>
+        </w:rPr>
+        <w:t>;</w:t>
       </w:r>
     </w:p>
     <w:p>
@@ -1718,11 +2078,19 @@
           <w:lang w:val="es-MX"/>
         </w:rPr>
       </w:pPr>
-      <w:r>
-        <w:rPr>
-          <w:lang w:val="es-MX"/>
-        </w:rPr>
-        <w:t>Leer_pos_bonus;</w:t>
+      <w:proofErr w:type="spellStart"/>
+      <w:r>
+        <w:rPr>
+          <w:lang w:val="es-MX"/>
+        </w:rPr>
+        <w:t>Leer_pos_bonus</w:t>
+      </w:r>
+      <w:proofErr w:type="spellEnd"/>
+      <w:r>
+        <w:rPr>
+          <w:lang w:val="es-MX"/>
+        </w:rPr>
+        <w:t>;</w:t>
       </w:r>
     </w:p>
     <w:p>
@@ -1736,11 +2104,19 @@
           <w:lang w:val="es-MX"/>
         </w:rPr>
       </w:pPr>
-      <w:r>
-        <w:rPr>
-          <w:lang w:val="es-MX"/>
-        </w:rPr>
-        <w:t>Leer_archivo_contraseñas;</w:t>
+      <w:proofErr w:type="spellStart"/>
+      <w:r>
+        <w:rPr>
+          <w:lang w:val="es-MX"/>
+        </w:rPr>
+        <w:t>Leer_archivo_contraseñas</w:t>
+      </w:r>
+      <w:proofErr w:type="spellEnd"/>
+      <w:r>
+        <w:rPr>
+          <w:lang w:val="es-MX"/>
+        </w:rPr>
+        <w:t>;</w:t>
       </w:r>
     </w:p>
     <w:p>
@@ -1796,11 +2172,19 @@
           <w:lang w:val="es-MX"/>
         </w:rPr>
       </w:pPr>
-      <w:r>
-        <w:rPr>
-          <w:lang w:val="es-MX"/>
-        </w:rPr>
-        <w:t>String Nombre;</w:t>
+      <w:proofErr w:type="spellStart"/>
+      <w:r>
+        <w:rPr>
+          <w:lang w:val="es-MX"/>
+        </w:rPr>
+        <w:t>String</w:t>
+      </w:r>
+      <w:proofErr w:type="spellEnd"/>
+      <w:r>
+        <w:rPr>
+          <w:lang w:val="es-MX"/>
+        </w:rPr>
+        <w:t xml:space="preserve"> Nombre;</w:t>
       </w:r>
     </w:p>
     <w:p>
@@ -1814,11 +2198,19 @@
           <w:lang w:val="es-MX"/>
         </w:rPr>
       </w:pPr>
-      <w:r>
-        <w:rPr>
-          <w:lang w:val="es-MX"/>
-        </w:rPr>
-        <w:t>int Contraseña;</w:t>
+      <w:proofErr w:type="spellStart"/>
+      <w:r>
+        <w:rPr>
+          <w:lang w:val="es-MX"/>
+        </w:rPr>
+        <w:t>int</w:t>
+      </w:r>
+      <w:proofErr w:type="spellEnd"/>
+      <w:r>
+        <w:rPr>
+          <w:lang w:val="es-MX"/>
+        </w:rPr>
+        <w:t xml:space="preserve"> Contraseña;</w:t>
       </w:r>
     </w:p>
     <w:p>
@@ -1832,11 +2224,19 @@
           <w:lang w:val="es-MX"/>
         </w:rPr>
       </w:pPr>
-      <w:r>
-        <w:rPr>
-          <w:lang w:val="es-MX"/>
-        </w:rPr>
-        <w:t>int nivel;</w:t>
+      <w:proofErr w:type="spellStart"/>
+      <w:r>
+        <w:rPr>
+          <w:lang w:val="es-MX"/>
+        </w:rPr>
+        <w:t>int</w:t>
+      </w:r>
+      <w:proofErr w:type="spellEnd"/>
+      <w:r>
+        <w:rPr>
+          <w:lang w:val="es-MX"/>
+        </w:rPr>
+        <w:t xml:space="preserve"> nivel;</w:t>
       </w:r>
     </w:p>
     <w:p>
@@ -1868,11 +2268,33 @@
           <w:lang w:val="es-MX"/>
         </w:rPr>
       </w:pPr>
-      <w:r>
-        <w:rPr>
-          <w:lang w:val="es-MX"/>
-        </w:rPr>
-        <w:t>Bool Verificar_Usuario();</w:t>
+      <w:proofErr w:type="spellStart"/>
+      <w:r>
+        <w:rPr>
+          <w:lang w:val="es-MX"/>
+        </w:rPr>
+        <w:t>Bool</w:t>
+      </w:r>
+      <w:proofErr w:type="spellEnd"/>
+      <w:r>
+        <w:rPr>
+          <w:lang w:val="es-MX"/>
+        </w:rPr>
+        <w:t xml:space="preserve"> </w:t>
+      </w:r>
+      <w:proofErr w:type="spellStart"/>
+      <w:r>
+        <w:rPr>
+          <w:lang w:val="es-MX"/>
+        </w:rPr>
+        <w:t>Verificar_Usuario</w:t>
+      </w:r>
+      <w:proofErr w:type="spellEnd"/>
+      <w:r>
+        <w:rPr>
+          <w:lang w:val="es-MX"/>
+        </w:rPr>
+        <w:t>();</w:t>
       </w:r>
     </w:p>
     <w:p>
@@ -1886,12 +2308,34 @@
           <w:lang w:val="es-MX"/>
         </w:rPr>
       </w:pPr>
+      <w:proofErr w:type="spellStart"/>
       <w:r>
         <w:rPr>
           <w:lang w:val="es-MX"/>
         </w:rPr>
         <w:lastRenderedPageBreak/>
-        <w:t>Bool Verificar_contraseña ();</w:t>
+        <w:t>Bool</w:t>
+      </w:r>
+      <w:proofErr w:type="spellEnd"/>
+      <w:r>
+        <w:rPr>
+          <w:lang w:val="es-MX"/>
+        </w:rPr>
+        <w:t xml:space="preserve"> </w:t>
+      </w:r>
+      <w:proofErr w:type="spellStart"/>
+      <w:r>
+        <w:rPr>
+          <w:lang w:val="es-MX"/>
+        </w:rPr>
+        <w:t>Verificar_contraseña</w:t>
+      </w:r>
+      <w:proofErr w:type="spellEnd"/>
+      <w:r>
+        <w:rPr>
+          <w:lang w:val="es-MX"/>
+        </w:rPr>
+        <w:t xml:space="preserve"> ();</w:t>
       </w:r>
     </w:p>
     <w:p>
@@ -1905,11 +2349,33 @@
           <w:lang w:val="es-MX"/>
         </w:rPr>
       </w:pPr>
-      <w:r>
-        <w:rPr>
-          <w:lang w:val="es-MX"/>
-        </w:rPr>
-        <w:t xml:space="preserve">Int getnivel (); </w:t>
+      <w:proofErr w:type="spellStart"/>
+      <w:r>
+        <w:rPr>
+          <w:lang w:val="es-MX"/>
+        </w:rPr>
+        <w:t>Int</w:t>
+      </w:r>
+      <w:proofErr w:type="spellEnd"/>
+      <w:r>
+        <w:rPr>
+          <w:lang w:val="es-MX"/>
+        </w:rPr>
+        <w:t xml:space="preserve"> </w:t>
+      </w:r>
+      <w:proofErr w:type="spellStart"/>
+      <w:r>
+        <w:rPr>
+          <w:lang w:val="es-MX"/>
+        </w:rPr>
+        <w:t>getnivel</w:t>
+      </w:r>
+      <w:proofErr w:type="spellEnd"/>
+      <w:r>
+        <w:rPr>
+          <w:lang w:val="es-MX"/>
+        </w:rPr>
+        <w:t xml:space="preserve"> (); </w:t>
       </w:r>
     </w:p>
     <w:p>
@@ -2600,7 +3066,21 @@
         <w:rPr>
           <w:lang w:val="es-MX"/>
         </w:rPr>
-        <w:t>, este nivel imita el modo de juego de angrybirds, ya que con una resortera o catapulta el personaje o personajes deberá eliminar a todos los leñadores.</w:t>
+        <w:t xml:space="preserve">, este nivel imita el modo de juego de </w:t>
+      </w:r>
+      <w:proofErr w:type="spellStart"/>
+      <w:r>
+        <w:rPr>
+          <w:lang w:val="es-MX"/>
+        </w:rPr>
+        <w:t>angrybirds</w:t>
+      </w:r>
+      <w:proofErr w:type="spellEnd"/>
+      <w:r>
+        <w:rPr>
+          <w:lang w:val="es-MX"/>
+        </w:rPr>
+        <w:t>, ya que con una resortera o catapulta el personaje o personajes deberá eliminar a todos los leñadores.</w:t>
       </w:r>
       <w:r>
         <w:rPr>
@@ -4512,8 +4992,21 @@
             <w:pPr>
               <w:jc w:val="center"/>
             </w:pPr>
-            <w:r>
-              <w:t>Creación de los personajes.</w:t>
+            <w:proofErr w:type="spellStart"/>
+            <w:r>
+              <w:t>Creación</w:t>
+            </w:r>
+            <w:proofErr w:type="spellEnd"/>
+            <w:r>
+              <w:t xml:space="preserve"> de los </w:t>
+            </w:r>
+            <w:proofErr w:type="spellStart"/>
+            <w:r>
+              <w:t>personajes</w:t>
+            </w:r>
+            <w:proofErr w:type="spellEnd"/>
+            <w:r>
+              <w:t>.</w:t>
             </w:r>
           </w:p>
         </w:tc>
@@ -4605,9 +5098,19 @@
             <w:pPr>
               <w:jc w:val="center"/>
             </w:pPr>
-            <w:r>
-              <w:t>Crear los enemigos</w:t>
-            </w:r>
+            <w:proofErr w:type="spellStart"/>
+            <w:r>
+              <w:t>Crear</w:t>
+            </w:r>
+            <w:proofErr w:type="spellEnd"/>
+            <w:r>
+              <w:t xml:space="preserve"> los </w:t>
+            </w:r>
+            <w:proofErr w:type="spellStart"/>
+            <w:r>
+              <w:t>enemigos</w:t>
+            </w:r>
+            <w:proofErr w:type="spellEnd"/>
             <w:r>
               <w:rPr>
                 <w:color w:val="1FBA0A"/>
@@ -4707,8 +5210,21 @@
                 <w:color w:val="1FBA0A"/>
               </w:rPr>
             </w:pPr>
-            <w:r>
-              <w:t>Creación de balas.</w:t>
+            <w:proofErr w:type="spellStart"/>
+            <w:r>
+              <w:t>Creación</w:t>
+            </w:r>
+            <w:proofErr w:type="spellEnd"/>
+            <w:r>
+              <w:t xml:space="preserve"> de </w:t>
+            </w:r>
+            <w:proofErr w:type="spellStart"/>
+            <w:r>
+              <w:t>balas</w:t>
+            </w:r>
+            <w:proofErr w:type="spellEnd"/>
+            <w:r>
+              <w:t>.</w:t>
             </w:r>
           </w:p>
         </w:tc>
@@ -4803,8 +5319,21 @@
                 <w:color w:val="1FBA0A"/>
               </w:rPr>
             </w:pPr>
-            <w:r>
-              <w:t>Creación de muros.</w:t>
+            <w:proofErr w:type="spellStart"/>
+            <w:r>
+              <w:t>Creación</w:t>
+            </w:r>
+            <w:proofErr w:type="spellEnd"/>
+            <w:r>
+              <w:t xml:space="preserve"> de </w:t>
+            </w:r>
+            <w:proofErr w:type="spellStart"/>
+            <w:r>
+              <w:t>muros</w:t>
+            </w:r>
+            <w:proofErr w:type="spellEnd"/>
+            <w:r>
+              <w:t>.</w:t>
             </w:r>
           </w:p>
         </w:tc>
@@ -5524,8 +6053,21 @@
             <w:pPr>
               <w:jc w:val="center"/>
             </w:pPr>
-            <w:r>
-              <w:t>Creación de balas.</w:t>
+            <w:proofErr w:type="spellStart"/>
+            <w:r>
+              <w:t>Creación</w:t>
+            </w:r>
+            <w:proofErr w:type="spellEnd"/>
+            <w:r>
+              <w:t xml:space="preserve"> de </w:t>
+            </w:r>
+            <w:proofErr w:type="spellStart"/>
+            <w:r>
+              <w:t>balas</w:t>
+            </w:r>
+            <w:proofErr w:type="spellEnd"/>
+            <w:r>
+              <w:t>.</w:t>
             </w:r>
           </w:p>
         </w:tc>
@@ -5625,8 +6167,29 @@
             <w:pPr>
               <w:jc w:val="center"/>
             </w:pPr>
-            <w:r>
-              <w:t>Manejo  de sistemas físicos.</w:t>
+            <w:proofErr w:type="spellStart"/>
+            <w:r>
+              <w:t>Manejo</w:t>
+            </w:r>
+            <w:proofErr w:type="spellEnd"/>
+            <w:r>
+              <w:t xml:space="preserve">  de </w:t>
+            </w:r>
+            <w:proofErr w:type="spellStart"/>
+            <w:r>
+              <w:t>sistemas</w:t>
+            </w:r>
+            <w:proofErr w:type="spellEnd"/>
+            <w:r>
+              <w:t xml:space="preserve"> </w:t>
+            </w:r>
+            <w:proofErr w:type="spellStart"/>
+            <w:r>
+              <w:t>físicos</w:t>
+            </w:r>
+            <w:proofErr w:type="spellEnd"/>
+            <w:r>
+              <w:t>.</w:t>
             </w:r>
           </w:p>
         </w:tc>
@@ -5726,15 +6289,25 @@
             <w:pPr>
               <w:jc w:val="center"/>
             </w:pPr>
+            <w:proofErr w:type="spellStart"/>
             <w:r>
               <w:t>Crea</w:t>
             </w:r>
             <w:r>
-              <w:t xml:space="preserve">ción </w:t>
-            </w:r>
-            <w:r>
-              <w:t>los enemigos</w:t>
-            </w:r>
+              <w:t>ción</w:t>
+            </w:r>
+            <w:proofErr w:type="spellEnd"/>
+            <w:r>
+              <w:t xml:space="preserve"> </w:t>
+            </w:r>
+            <w:r>
+              <w:t xml:space="preserve">los </w:t>
+            </w:r>
+            <w:proofErr w:type="spellStart"/>
+            <w:r>
+              <w:t>enemigos</w:t>
+            </w:r>
+            <w:proofErr w:type="spellEnd"/>
             <w:r>
               <w:t>.</w:t>
             </w:r>
@@ -5836,8 +6409,21 @@
             <w:pPr>
               <w:jc w:val="center"/>
             </w:pPr>
-            <w:r>
-              <w:t>Creación de personajes.</w:t>
+            <w:proofErr w:type="spellStart"/>
+            <w:r>
+              <w:t>Creación</w:t>
+            </w:r>
+            <w:proofErr w:type="spellEnd"/>
+            <w:r>
+              <w:t xml:space="preserve"> de </w:t>
+            </w:r>
+            <w:proofErr w:type="spellStart"/>
+            <w:r>
+              <w:t>personajes</w:t>
+            </w:r>
+            <w:proofErr w:type="spellEnd"/>
+            <w:r>
+              <w:t>.</w:t>
             </w:r>
           </w:p>
         </w:tc>
@@ -6217,8 +6803,21 @@
             <w:pPr>
               <w:jc w:val="center"/>
             </w:pPr>
-            <w:r>
-              <w:t>Creación de personajes.</w:t>
+            <w:proofErr w:type="spellStart"/>
+            <w:r>
+              <w:t>Creación</w:t>
+            </w:r>
+            <w:proofErr w:type="spellEnd"/>
+            <w:r>
+              <w:t xml:space="preserve"> de </w:t>
+            </w:r>
+            <w:proofErr w:type="spellStart"/>
+            <w:r>
+              <w:t>personajes</w:t>
+            </w:r>
+            <w:proofErr w:type="spellEnd"/>
+            <w:r>
+              <w:t>.</w:t>
             </w:r>
           </w:p>
         </w:tc>
@@ -6314,11 +6913,16 @@
             <w:pPr>
               <w:jc w:val="center"/>
             </w:pPr>
+            <w:proofErr w:type="spellStart"/>
             <w:r>
               <w:t>Crea</w:t>
             </w:r>
             <w:r>
-              <w:t xml:space="preserve">ción </w:t>
+              <w:t>ción</w:t>
+            </w:r>
+            <w:proofErr w:type="spellEnd"/>
+            <w:r>
+              <w:t xml:space="preserve"> </w:t>
             </w:r>
             <w:r>
               <w:t>los enemigos</w:t>
@@ -6420,8 +7024,21 @@
             <w:pPr>
               <w:jc w:val="center"/>
             </w:pPr>
-            <w:r>
-              <w:t>Creación de muros.</w:t>
+            <w:proofErr w:type="spellStart"/>
+            <w:r>
+              <w:t>Creación</w:t>
+            </w:r>
+            <w:proofErr w:type="spellEnd"/>
+            <w:r>
+              <w:t xml:space="preserve"> de </w:t>
+            </w:r>
+            <w:proofErr w:type="spellStart"/>
+            <w:r>
+              <w:t>muros</w:t>
+            </w:r>
+            <w:proofErr w:type="spellEnd"/>
+            <w:r>
+              <w:t>.</w:t>
             </w:r>
           </w:p>
         </w:tc>
@@ -6999,66 +7616,9 @@
         </w:trPr>
         <w:tc>
           <w:tcPr>
-            <w:tcW w:w="2399" w:type="dxa"/>
-            <w:gridSpan w:val="2"/>
-            <w:vAlign w:val="center"/>
-          </w:tcPr>
-          <w:p>
-            <w:pPr>
-              <w:jc w:val="center"/>
-            </w:pPr>
-            <w:r>
-              <w:t>Menús y demás animaciones</w:t>
-            </w:r>
-          </w:p>
-        </w:tc>
-        <w:tc>
-          <w:tcPr>
-            <w:tcW w:w="1200" w:type="dxa"/>
-            <w:vAlign w:val="center"/>
-          </w:tcPr>
-          <w:p>
-            <w:pPr>
-              <w:jc w:val="center"/>
-            </w:pPr>
-          </w:p>
-        </w:tc>
-        <w:tc>
-          <w:tcPr>
-            <w:tcW w:w="1200" w:type="dxa"/>
-            <w:vAlign w:val="center"/>
-          </w:tcPr>
-          <w:p>
-            <w:pPr>
-              <w:jc w:val="center"/>
-            </w:pPr>
-          </w:p>
-        </w:tc>
-        <w:tc>
-          <w:tcPr>
-            <w:tcW w:w="1200" w:type="dxa"/>
-            <w:vAlign w:val="center"/>
-          </w:tcPr>
-          <w:p>
-            <w:pPr>
-              <w:jc w:val="center"/>
-            </w:pPr>
-          </w:p>
-        </w:tc>
-        <w:tc>
-          <w:tcPr>
-            <w:tcW w:w="1200" w:type="dxa"/>
-            <w:vAlign w:val="center"/>
-          </w:tcPr>
-          <w:p>
-            <w:pPr>
-              <w:jc w:val="center"/>
-            </w:pPr>
-          </w:p>
-        </w:tc>
-        <w:tc>
-          <w:tcPr>
-            <w:tcW w:w="1200" w:type="dxa"/>
+            <w:tcW w:w="9599" w:type="dxa"/>
+            <w:gridSpan w:val="8"/>
+            <w:shd w:val="clear" w:color="auto" w:fill="F8066E"/>
             <w:vAlign w:val="center"/>
           </w:tcPr>
           <w:p>
@@ -7066,31 +7626,24 @@
               <w:jc w:val="center"/>
               <w:rPr>
                 <w:rFonts w:ascii="Arial" w:hAnsi="Arial" w:cs="Arial"/>
-                <w:lang w:eastAsia="ja-JP"/>
+                <w:b/>
+                <w:bCs/>
+                <w:sz w:val="28"/>
+                <w:szCs w:val="28"/>
+                <w:lang w:val="es-CO" w:eastAsia="ja-JP"/>
               </w:rPr>
             </w:pPr>
             <w:r>
               <w:rPr>
                 <w:rFonts w:ascii="Arial" w:hAnsi="Arial" w:cs="Arial"/>
-                <w:lang w:eastAsia="ja-JP"/>
-              </w:rPr>
-              <w:t>X</w:t>
-            </w:r>
-          </w:p>
-        </w:tc>
-        <w:tc>
-          <w:tcPr>
-            <w:tcW w:w="1200" w:type="dxa"/>
-            <w:vAlign w:val="center"/>
-          </w:tcPr>
-          <w:p>
-            <w:pPr>
-              <w:jc w:val="center"/>
-              <w:rPr>
-                <w:rFonts w:ascii="Arial" w:hAnsi="Arial" w:cs="Arial"/>
-                <w:lang w:eastAsia="ja-JP"/>
-              </w:rPr>
-            </w:pPr>
+                <w:b/>
+                <w:bCs/>
+                <w:sz w:val="28"/>
+                <w:szCs w:val="28"/>
+                <w:lang w:val="es-CO" w:eastAsia="ja-JP"/>
+              </w:rPr>
+              <w:t>Menú</w:t>
+            </w:r>
           </w:p>
         </w:tc>
       </w:tr>
@@ -7115,98 +7668,98 @@
               <w:rPr>
                 <w:lang w:val="es-CO"/>
               </w:rPr>
-              <w:t>Pruebas de la totalidad el juego</w:t>
-            </w:r>
-          </w:p>
-        </w:tc>
-        <w:tc>
-          <w:tcPr>
-            <w:tcW w:w="1200" w:type="dxa"/>
-            <w:vAlign w:val="center"/>
-          </w:tcPr>
-          <w:p>
-            <w:pPr>
-              <w:jc w:val="center"/>
-              <w:rPr>
-                <w:lang w:val="es-CO"/>
-              </w:rPr>
-            </w:pPr>
-          </w:p>
-        </w:tc>
-        <w:tc>
-          <w:tcPr>
-            <w:tcW w:w="1200" w:type="dxa"/>
-            <w:vAlign w:val="center"/>
-          </w:tcPr>
-          <w:p>
-            <w:pPr>
-              <w:jc w:val="center"/>
-              <w:rPr>
-                <w:lang w:val="es-CO"/>
-              </w:rPr>
-            </w:pPr>
-          </w:p>
-        </w:tc>
-        <w:tc>
-          <w:tcPr>
-            <w:tcW w:w="1200" w:type="dxa"/>
-            <w:vAlign w:val="center"/>
-          </w:tcPr>
-          <w:p>
-            <w:pPr>
-              <w:jc w:val="center"/>
-              <w:rPr>
-                <w:lang w:val="es-CO"/>
-              </w:rPr>
-            </w:pPr>
-          </w:p>
-        </w:tc>
-        <w:tc>
-          <w:tcPr>
-            <w:tcW w:w="1200" w:type="dxa"/>
-            <w:vAlign w:val="center"/>
-          </w:tcPr>
-          <w:p>
-            <w:pPr>
-              <w:jc w:val="center"/>
-              <w:rPr>
-                <w:lang w:val="es-CO"/>
-              </w:rPr>
-            </w:pPr>
-          </w:p>
-        </w:tc>
-        <w:tc>
-          <w:tcPr>
-            <w:tcW w:w="1200" w:type="dxa"/>
-            <w:vAlign w:val="center"/>
-          </w:tcPr>
-          <w:p>
-            <w:pPr>
-              <w:jc w:val="center"/>
-              <w:rPr>
-                <w:lang w:val="es-CO"/>
-              </w:rPr>
-            </w:pPr>
-          </w:p>
-        </w:tc>
-        <w:tc>
-          <w:tcPr>
-            <w:tcW w:w="1200" w:type="dxa"/>
-            <w:vAlign w:val="center"/>
-          </w:tcPr>
-          <w:p>
-            <w:pPr>
-              <w:jc w:val="center"/>
-              <w:rPr>
-                <w:lang w:val="es-CO"/>
-              </w:rPr>
-            </w:pPr>
-            <w:r>
-              <w:rPr>
-                <w:lang w:val="es-CO"/>
-              </w:rPr>
-              <w:t>X</w:t>
-            </w:r>
+              <w:t>Manejo de la información entre niveles.</w:t>
+            </w:r>
+          </w:p>
+        </w:tc>
+        <w:tc>
+          <w:tcPr>
+            <w:tcW w:w="1200" w:type="dxa"/>
+            <w:vAlign w:val="center"/>
+          </w:tcPr>
+          <w:p>
+            <w:pPr>
+              <w:jc w:val="center"/>
+              <w:rPr>
+                <w:lang w:val="es-CO"/>
+              </w:rPr>
+            </w:pPr>
+          </w:p>
+        </w:tc>
+        <w:tc>
+          <w:tcPr>
+            <w:tcW w:w="1200" w:type="dxa"/>
+            <w:vAlign w:val="center"/>
+          </w:tcPr>
+          <w:p>
+            <w:pPr>
+              <w:jc w:val="center"/>
+              <w:rPr>
+                <w:lang w:val="es-CO"/>
+              </w:rPr>
+            </w:pPr>
+          </w:p>
+        </w:tc>
+        <w:tc>
+          <w:tcPr>
+            <w:tcW w:w="1200" w:type="dxa"/>
+            <w:vAlign w:val="center"/>
+          </w:tcPr>
+          <w:p>
+            <w:pPr>
+              <w:jc w:val="center"/>
+              <w:rPr>
+                <w:lang w:val="es-CO"/>
+              </w:rPr>
+            </w:pPr>
+          </w:p>
+        </w:tc>
+        <w:tc>
+          <w:tcPr>
+            <w:tcW w:w="1200" w:type="dxa"/>
+            <w:vAlign w:val="center"/>
+          </w:tcPr>
+          <w:p>
+            <w:pPr>
+              <w:jc w:val="center"/>
+              <w:rPr>
+                <w:lang w:val="es-CO"/>
+              </w:rPr>
+            </w:pPr>
+          </w:p>
+        </w:tc>
+        <w:tc>
+          <w:tcPr>
+            <w:tcW w:w="1200" w:type="dxa"/>
+            <w:vAlign w:val="center"/>
+          </w:tcPr>
+          <w:p>
+            <w:pPr>
+              <w:jc w:val="center"/>
+              <w:rPr>
+                <w:lang w:val="es-CO"/>
+              </w:rPr>
+            </w:pPr>
+            <w:r>
+              <w:rPr>
+                <w:lang w:val="es-CO"/>
+              </w:rPr>
+              <w:t>x</w:t>
+            </w:r>
+          </w:p>
+        </w:tc>
+        <w:tc>
+          <w:tcPr>
+            <w:tcW w:w="1200" w:type="dxa"/>
+            <w:vAlign w:val="center"/>
+          </w:tcPr>
+          <w:p>
+            <w:pPr>
+              <w:jc w:val="center"/>
+              <w:rPr>
+                <w:lang w:val="es-CO"/>
+              </w:rPr>
+            </w:pPr>
           </w:p>
         </w:tc>
       </w:tr>
@@ -7223,9 +7776,520 @@
           <w:p>
             <w:pPr>
               <w:jc w:val="center"/>
-            </w:pPr>
-            <w:r>
-              <w:t>Entrega del trabajo</w:t>
+              <w:rPr>
+                <w:lang w:val="es-CO"/>
+              </w:rPr>
+            </w:pPr>
+            <w:r>
+              <w:rPr>
+                <w:lang w:val="es-CO"/>
+              </w:rPr>
+              <w:t xml:space="preserve">Creación y desarrollo de las </w:t>
+            </w:r>
+            <w:proofErr w:type="spellStart"/>
+            <w:r>
+              <w:rPr>
+                <w:lang w:val="es-CO"/>
+              </w:rPr>
+              <w:t>multiventanas</w:t>
+            </w:r>
+            <w:proofErr w:type="spellEnd"/>
+            <w:r>
+              <w:rPr>
+                <w:lang w:val="es-CO"/>
+              </w:rPr>
+              <w:t xml:space="preserve"> </w:t>
+            </w:r>
+          </w:p>
+        </w:tc>
+        <w:tc>
+          <w:tcPr>
+            <w:tcW w:w="1200" w:type="dxa"/>
+            <w:vAlign w:val="center"/>
+          </w:tcPr>
+          <w:p>
+            <w:pPr>
+              <w:jc w:val="center"/>
+              <w:rPr>
+                <w:lang w:val="es-CO"/>
+              </w:rPr>
+            </w:pPr>
+          </w:p>
+        </w:tc>
+        <w:tc>
+          <w:tcPr>
+            <w:tcW w:w="1200" w:type="dxa"/>
+            <w:vAlign w:val="center"/>
+          </w:tcPr>
+          <w:p>
+            <w:pPr>
+              <w:jc w:val="center"/>
+              <w:rPr>
+                <w:lang w:val="es-CO"/>
+              </w:rPr>
+            </w:pPr>
+          </w:p>
+        </w:tc>
+        <w:tc>
+          <w:tcPr>
+            <w:tcW w:w="1200" w:type="dxa"/>
+            <w:vAlign w:val="center"/>
+          </w:tcPr>
+          <w:p>
+            <w:pPr>
+              <w:jc w:val="center"/>
+              <w:rPr>
+                <w:lang w:val="es-CO"/>
+              </w:rPr>
+            </w:pPr>
+          </w:p>
+        </w:tc>
+        <w:tc>
+          <w:tcPr>
+            <w:tcW w:w="1200" w:type="dxa"/>
+            <w:vAlign w:val="center"/>
+          </w:tcPr>
+          <w:p>
+            <w:pPr>
+              <w:jc w:val="center"/>
+              <w:rPr>
+                <w:lang w:val="es-CO"/>
+              </w:rPr>
+            </w:pPr>
+          </w:p>
+        </w:tc>
+        <w:tc>
+          <w:tcPr>
+            <w:tcW w:w="1200" w:type="dxa"/>
+            <w:vAlign w:val="center"/>
+          </w:tcPr>
+          <w:p>
+            <w:pPr>
+              <w:jc w:val="center"/>
+              <w:rPr>
+                <w:lang w:val="es-CO"/>
+              </w:rPr>
+            </w:pPr>
+            <w:r>
+              <w:rPr>
+                <w:lang w:val="es-CO"/>
+              </w:rPr>
+              <w:t>x</w:t>
+            </w:r>
+          </w:p>
+        </w:tc>
+        <w:tc>
+          <w:tcPr>
+            <w:tcW w:w="1200" w:type="dxa"/>
+            <w:vAlign w:val="center"/>
+          </w:tcPr>
+          <w:p>
+            <w:pPr>
+              <w:jc w:val="center"/>
+              <w:rPr>
+                <w:lang w:val="es-CO"/>
+              </w:rPr>
+            </w:pPr>
+          </w:p>
+        </w:tc>
+      </w:tr>
+      <w:tr>
+        <w:trPr>
+          <w:trHeight w:val="645"/>
+        </w:trPr>
+        <w:tc>
+          <w:tcPr>
+            <w:tcW w:w="2399" w:type="dxa"/>
+            <w:gridSpan w:val="2"/>
+            <w:vAlign w:val="center"/>
+          </w:tcPr>
+          <w:p>
+            <w:pPr>
+              <w:jc w:val="center"/>
+              <w:rPr>
+                <w:lang w:val="es-CO"/>
+              </w:rPr>
+            </w:pPr>
+            <w:r>
+              <w:rPr>
+                <w:lang w:val="es-CO"/>
+              </w:rPr>
+              <w:t>Administrador de partidas.</w:t>
+            </w:r>
+          </w:p>
+        </w:tc>
+        <w:tc>
+          <w:tcPr>
+            <w:tcW w:w="1200" w:type="dxa"/>
+            <w:vAlign w:val="center"/>
+          </w:tcPr>
+          <w:p>
+            <w:pPr>
+              <w:jc w:val="center"/>
+              <w:rPr>
+                <w:lang w:val="es-CO"/>
+              </w:rPr>
+            </w:pPr>
+          </w:p>
+        </w:tc>
+        <w:tc>
+          <w:tcPr>
+            <w:tcW w:w="1200" w:type="dxa"/>
+            <w:vAlign w:val="center"/>
+          </w:tcPr>
+          <w:p>
+            <w:pPr>
+              <w:jc w:val="center"/>
+              <w:rPr>
+                <w:lang w:val="es-CO"/>
+              </w:rPr>
+            </w:pPr>
+          </w:p>
+        </w:tc>
+        <w:tc>
+          <w:tcPr>
+            <w:tcW w:w="1200" w:type="dxa"/>
+            <w:vAlign w:val="center"/>
+          </w:tcPr>
+          <w:p>
+            <w:pPr>
+              <w:jc w:val="center"/>
+              <w:rPr>
+                <w:lang w:val="es-CO"/>
+              </w:rPr>
+            </w:pPr>
+          </w:p>
+        </w:tc>
+        <w:tc>
+          <w:tcPr>
+            <w:tcW w:w="1200" w:type="dxa"/>
+            <w:vAlign w:val="center"/>
+          </w:tcPr>
+          <w:p>
+            <w:pPr>
+              <w:jc w:val="center"/>
+              <w:rPr>
+                <w:lang w:val="es-CO"/>
+              </w:rPr>
+            </w:pPr>
+          </w:p>
+        </w:tc>
+        <w:tc>
+          <w:tcPr>
+            <w:tcW w:w="1200" w:type="dxa"/>
+            <w:vAlign w:val="center"/>
+          </w:tcPr>
+          <w:p>
+            <w:pPr>
+              <w:jc w:val="center"/>
+              <w:rPr>
+                <w:lang w:val="es-CO"/>
+              </w:rPr>
+            </w:pPr>
+            <w:r>
+              <w:rPr>
+                <w:lang w:val="es-CO"/>
+              </w:rPr>
+              <w:t>x</w:t>
+            </w:r>
+          </w:p>
+        </w:tc>
+        <w:tc>
+          <w:tcPr>
+            <w:tcW w:w="1200" w:type="dxa"/>
+            <w:vAlign w:val="center"/>
+          </w:tcPr>
+          <w:p>
+            <w:pPr>
+              <w:jc w:val="center"/>
+              <w:rPr>
+                <w:lang w:val="es-CO"/>
+              </w:rPr>
+            </w:pPr>
+          </w:p>
+        </w:tc>
+      </w:tr>
+      <w:tr>
+        <w:trPr>
+          <w:trHeight w:val="645"/>
+        </w:trPr>
+        <w:tc>
+          <w:tcPr>
+            <w:tcW w:w="2399" w:type="dxa"/>
+            <w:gridSpan w:val="2"/>
+            <w:vAlign w:val="center"/>
+          </w:tcPr>
+          <w:p>
+            <w:pPr>
+              <w:jc w:val="center"/>
+              <w:rPr>
+                <w:lang w:val="es-CO"/>
+              </w:rPr>
+            </w:pPr>
+            <w:r>
+              <w:rPr>
+                <w:lang w:val="es-CO"/>
+              </w:rPr>
+              <w:t>Información esencial:</w:t>
+            </w:r>
+          </w:p>
+          <w:p>
+            <w:pPr>
+              <w:jc w:val="center"/>
+              <w:rPr>
+                <w:lang w:val="es-CO"/>
+              </w:rPr>
+            </w:pPr>
+            <w:r>
+              <w:rPr>
+                <w:lang w:val="es-CO"/>
+              </w:rPr>
+              <w:t>-Historia.</w:t>
+            </w:r>
+          </w:p>
+          <w:p>
+            <w:pPr>
+              <w:jc w:val="center"/>
+              <w:rPr>
+                <w:lang w:val="es-CO"/>
+              </w:rPr>
+            </w:pPr>
+            <w:r>
+              <w:rPr>
+                <w:lang w:val="es-CO"/>
+              </w:rPr>
+              <w:t>-Instrucciones.</w:t>
+            </w:r>
+          </w:p>
+        </w:tc>
+        <w:tc>
+          <w:tcPr>
+            <w:tcW w:w="1200" w:type="dxa"/>
+            <w:vAlign w:val="center"/>
+          </w:tcPr>
+          <w:p>
+            <w:pPr>
+              <w:jc w:val="center"/>
+              <w:rPr>
+                <w:lang w:val="es-CO"/>
+              </w:rPr>
+            </w:pPr>
+          </w:p>
+        </w:tc>
+        <w:tc>
+          <w:tcPr>
+            <w:tcW w:w="1200" w:type="dxa"/>
+            <w:vAlign w:val="center"/>
+          </w:tcPr>
+          <w:p>
+            <w:pPr>
+              <w:jc w:val="center"/>
+              <w:rPr>
+                <w:lang w:val="es-CO"/>
+              </w:rPr>
+            </w:pPr>
+          </w:p>
+        </w:tc>
+        <w:tc>
+          <w:tcPr>
+            <w:tcW w:w="1200" w:type="dxa"/>
+            <w:vAlign w:val="center"/>
+          </w:tcPr>
+          <w:p>
+            <w:pPr>
+              <w:jc w:val="center"/>
+              <w:rPr>
+                <w:lang w:val="es-CO"/>
+              </w:rPr>
+            </w:pPr>
+          </w:p>
+        </w:tc>
+        <w:tc>
+          <w:tcPr>
+            <w:tcW w:w="1200" w:type="dxa"/>
+            <w:vAlign w:val="center"/>
+          </w:tcPr>
+          <w:p>
+            <w:pPr>
+              <w:jc w:val="center"/>
+              <w:rPr>
+                <w:lang w:val="es-CO"/>
+              </w:rPr>
+            </w:pPr>
+          </w:p>
+        </w:tc>
+        <w:tc>
+          <w:tcPr>
+            <w:tcW w:w="1200" w:type="dxa"/>
+            <w:vAlign w:val="center"/>
+          </w:tcPr>
+          <w:p>
+            <w:pPr>
+              <w:jc w:val="center"/>
+              <w:rPr>
+                <w:lang w:val="es-CO"/>
+              </w:rPr>
+            </w:pPr>
+          </w:p>
+        </w:tc>
+        <w:tc>
+          <w:tcPr>
+            <w:tcW w:w="1200" w:type="dxa"/>
+            <w:vAlign w:val="center"/>
+          </w:tcPr>
+          <w:p>
+            <w:pPr>
+              <w:jc w:val="center"/>
+              <w:rPr>
+                <w:lang w:val="es-CO"/>
+              </w:rPr>
+            </w:pPr>
+            <w:r>
+              <w:rPr>
+                <w:lang w:val="es-CO"/>
+              </w:rPr>
+              <w:t>x</w:t>
+            </w:r>
+          </w:p>
+        </w:tc>
+      </w:tr>
+      <w:tr>
+        <w:trPr>
+          <w:trHeight w:val="645"/>
+        </w:trPr>
+        <w:tc>
+          <w:tcPr>
+            <w:tcW w:w="2399" w:type="dxa"/>
+            <w:gridSpan w:val="2"/>
+            <w:vAlign w:val="center"/>
+          </w:tcPr>
+          <w:p>
+            <w:pPr>
+              <w:jc w:val="center"/>
+              <w:rPr>
+                <w:lang w:val="es-CO"/>
+              </w:rPr>
+            </w:pPr>
+            <w:r>
+              <w:rPr>
+                <w:lang w:val="es-CO"/>
+              </w:rPr>
+              <w:t>Pruebas de la totalidad el juego</w:t>
+            </w:r>
+          </w:p>
+        </w:tc>
+        <w:tc>
+          <w:tcPr>
+            <w:tcW w:w="1200" w:type="dxa"/>
+            <w:vAlign w:val="center"/>
+          </w:tcPr>
+          <w:p>
+            <w:pPr>
+              <w:jc w:val="center"/>
+              <w:rPr>
+                <w:lang w:val="es-CO"/>
+              </w:rPr>
+            </w:pPr>
+          </w:p>
+        </w:tc>
+        <w:tc>
+          <w:tcPr>
+            <w:tcW w:w="1200" w:type="dxa"/>
+            <w:vAlign w:val="center"/>
+          </w:tcPr>
+          <w:p>
+            <w:pPr>
+              <w:jc w:val="center"/>
+              <w:rPr>
+                <w:lang w:val="es-CO"/>
+              </w:rPr>
+            </w:pPr>
+          </w:p>
+        </w:tc>
+        <w:tc>
+          <w:tcPr>
+            <w:tcW w:w="1200" w:type="dxa"/>
+            <w:vAlign w:val="center"/>
+          </w:tcPr>
+          <w:p>
+            <w:pPr>
+              <w:jc w:val="center"/>
+              <w:rPr>
+                <w:lang w:val="es-CO"/>
+              </w:rPr>
+            </w:pPr>
+          </w:p>
+        </w:tc>
+        <w:tc>
+          <w:tcPr>
+            <w:tcW w:w="1200" w:type="dxa"/>
+            <w:vAlign w:val="center"/>
+          </w:tcPr>
+          <w:p>
+            <w:pPr>
+              <w:jc w:val="center"/>
+              <w:rPr>
+                <w:lang w:val="es-CO"/>
+              </w:rPr>
+            </w:pPr>
+          </w:p>
+        </w:tc>
+        <w:tc>
+          <w:tcPr>
+            <w:tcW w:w="1200" w:type="dxa"/>
+            <w:vAlign w:val="center"/>
+          </w:tcPr>
+          <w:p>
+            <w:pPr>
+              <w:jc w:val="center"/>
+              <w:rPr>
+                <w:lang w:val="es-CO"/>
+              </w:rPr>
+            </w:pPr>
+          </w:p>
+        </w:tc>
+        <w:tc>
+          <w:tcPr>
+            <w:tcW w:w="1200" w:type="dxa"/>
+            <w:vAlign w:val="center"/>
+          </w:tcPr>
+          <w:p>
+            <w:pPr>
+              <w:jc w:val="center"/>
+              <w:rPr>
+                <w:lang w:val="es-CO"/>
+              </w:rPr>
+            </w:pPr>
+            <w:r>
+              <w:rPr>
+                <w:lang w:val="es-CO"/>
+              </w:rPr>
+              <w:t>X</w:t>
+            </w:r>
+          </w:p>
+        </w:tc>
+      </w:tr>
+      <w:tr>
+        <w:trPr>
+          <w:trHeight w:val="645"/>
+        </w:trPr>
+        <w:tc>
+          <w:tcPr>
+            <w:tcW w:w="2399" w:type="dxa"/>
+            <w:gridSpan w:val="2"/>
+            <w:vAlign w:val="center"/>
+          </w:tcPr>
+          <w:p>
+            <w:pPr>
+              <w:jc w:val="center"/>
+            </w:pPr>
+            <w:proofErr w:type="spellStart"/>
+            <w:r>
+              <w:t>Entrega</w:t>
+            </w:r>
+            <w:proofErr w:type="spellEnd"/>
+            <w:r>
+              <w:t xml:space="preserve"> del trabajo</w:t>
             </w:r>
           </w:p>
         </w:tc>
@@ -7313,354 +8377,10 @@
     <w:p>
       <w:pPr>
         <w:jc w:val="both"/>
-      </w:pPr>
-      <w:r>
-        <w:rPr>
-          <w:noProof/>
-        </w:rPr>
-        <mc:AlternateContent>
-          <mc:Choice Requires="wps">
-            <w:drawing>
-              <wp:anchor distT="0" distB="0" distL="114300" distR="114300" simplePos="0" relativeHeight="251678720" behindDoc="0" locked="0" layoutInCell="1" allowOverlap="1" wp14:anchorId="6AE1ED97" wp14:editId="043BB04D">
-                <wp:simplePos x="0" y="0"/>
-                <wp:positionH relativeFrom="column">
-                  <wp:posOffset>481966</wp:posOffset>
-                </wp:positionH>
-                <wp:positionV relativeFrom="paragraph">
-                  <wp:posOffset>31115</wp:posOffset>
-                </wp:positionV>
-                <wp:extent cx="152400" cy="114300"/>
-                <wp:effectExtent l="0" t="0" r="19050" b="19050"/>
-                <wp:wrapNone/>
-                <wp:docPr id="1" name="Rectángulo 1"/>
-                <wp:cNvGraphicFramePr/>
-                <a:graphic xmlns:a="http://schemas.openxmlformats.org/drawingml/2006/main">
-                  <a:graphicData uri="http://schemas.microsoft.com/office/word/2010/wordprocessingShape">
-                    <wps:wsp>
-                      <wps:cNvSpPr/>
-                      <wps:spPr>
-                        <a:xfrm>
-                          <a:off x="0" y="0"/>
-                          <a:ext cx="152400" cy="114300"/>
-                        </a:xfrm>
-                        <a:prstGeom prst="rect">
-                          <a:avLst/>
-                        </a:prstGeom>
-                        <a:solidFill>
-                          <a:srgbClr val="1FBA0A"/>
-                        </a:solidFill>
-                        <a:ln>
-                          <a:solidFill>
-                            <a:srgbClr val="1FBA0A"/>
-                          </a:solidFill>
-                        </a:ln>
-                      </wps:spPr>
-                      <wps:style>
-                        <a:lnRef idx="2">
-                          <a:schemeClr val="accent1">
-                            <a:shade val="50000"/>
-                          </a:schemeClr>
-                        </a:lnRef>
-                        <a:fillRef idx="1">
-                          <a:schemeClr val="accent1"/>
-                        </a:fillRef>
-                        <a:effectRef idx="0">
-                          <a:schemeClr val="accent1"/>
-                        </a:effectRef>
-                        <a:fontRef idx="minor">
-                          <a:schemeClr val="lt1"/>
-                        </a:fontRef>
-                      </wps:style>
-                      <wps:bodyPr rot="0" spcFirstLastPara="0" vertOverflow="overflow" horzOverflow="overflow" vert="horz" wrap="square" lIns="91440" tIns="45720" rIns="91440" bIns="45720" numCol="1" spcCol="0" rtlCol="0" fromWordArt="0" anchor="ctr" anchorCtr="0" forceAA="0" compatLnSpc="1">
-                        <a:prstTxWarp prst="textNoShape">
-                          <a:avLst/>
-                        </a:prstTxWarp>
-                        <a:noAutofit/>
-                      </wps:bodyPr>
-                    </wps:wsp>
-                  </a:graphicData>
-                </a:graphic>
-                <wp14:sizeRelH relativeFrom="margin">
-                  <wp14:pctWidth>0</wp14:pctWidth>
-                </wp14:sizeRelH>
-                <wp14:sizeRelV relativeFrom="margin">
-                  <wp14:pctHeight>0</wp14:pctHeight>
-                </wp14:sizeRelV>
-              </wp:anchor>
-            </w:drawing>
-          </mc:Choice>
-          <mc:Fallback>
-            <w:pict>
-              <v:rect w14:anchorId="48E490D1" id="Rectángulo 1" o:spid="_x0000_s1026" style="position:absolute;margin-left:37.95pt;margin-top:2.45pt;width:12pt;height:9pt;z-index:251678720;visibility:visible;mso-wrap-style:square;mso-width-percent:0;mso-height-percent:0;mso-wrap-distance-left:9pt;mso-wrap-distance-top:0;mso-wrap-distance-right:9pt;mso-wrap-distance-bottom:0;mso-position-horizontal:absolute;mso-position-horizontal-relative:text;mso-position-vertical:absolute;mso-position-vertical-relative:text;mso-width-percent:0;mso-height-percent:0;mso-width-relative:margin;mso-height-relative:margin;v-text-anchor:middle" o:gfxdata="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" fillcolor="#1fba0a" strokecolor="#1fba0a" strokeweight="1pt"/>
-            </w:pict>
-          </mc:Fallback>
-        </mc:AlternateContent>
-      </w:r>
-      <w:r>
-        <w:t xml:space="preserve">Nivel 1 </w:t>
-      </w:r>
-    </w:p>
-    <w:p>
-      <w:pPr>
-        <w:jc w:val="both"/>
         <w:rPr>
           <w:lang w:val="es-CO"/>
         </w:rPr>
       </w:pPr>
-      <w:r>
-        <w:rPr>
-          <w:noProof/>
-        </w:rPr>
-        <mc:AlternateContent>
-          <mc:Choice Requires="wps">
-            <w:drawing>
-              <wp:anchor distT="0" distB="0" distL="114300" distR="114300" simplePos="0" relativeHeight="251679744" behindDoc="0" locked="0" layoutInCell="1" allowOverlap="1" wp14:anchorId="167C4D26" wp14:editId="2352AEB5">
-                <wp:simplePos x="0" y="0"/>
-                <wp:positionH relativeFrom="column">
-                  <wp:posOffset>453390</wp:posOffset>
-                </wp:positionH>
-                <wp:positionV relativeFrom="paragraph">
-                  <wp:posOffset>21590</wp:posOffset>
-                </wp:positionV>
-                <wp:extent cx="152400" cy="123825"/>
-                <wp:effectExtent l="0" t="0" r="19050" b="28575"/>
-                <wp:wrapNone/>
-                <wp:docPr id="2" name="Rectángulo 2"/>
-                <wp:cNvGraphicFramePr/>
-                <a:graphic xmlns:a="http://schemas.openxmlformats.org/drawingml/2006/main">
-                  <a:graphicData uri="http://schemas.microsoft.com/office/word/2010/wordprocessingShape">
-                    <wps:wsp>
-                      <wps:cNvSpPr/>
-                      <wps:spPr>
-                        <a:xfrm>
-                          <a:off x="0" y="0"/>
-                          <a:ext cx="152400" cy="123825"/>
-                        </a:xfrm>
-                        <a:prstGeom prst="rect">
-                          <a:avLst/>
-                        </a:prstGeom>
-                      </wps:spPr>
-                      <wps:style>
-                        <a:lnRef idx="2">
-                          <a:schemeClr val="accent1">
-                            <a:shade val="50000"/>
-                          </a:schemeClr>
-                        </a:lnRef>
-                        <a:fillRef idx="1">
-                          <a:schemeClr val="accent1"/>
-                        </a:fillRef>
-                        <a:effectRef idx="0">
-                          <a:schemeClr val="accent1"/>
-                        </a:effectRef>
-                        <a:fontRef idx="minor">
-                          <a:schemeClr val="lt1"/>
-                        </a:fontRef>
-                      </wps:style>
-                      <wps:bodyPr rot="0" spcFirstLastPara="0" vertOverflow="overflow" horzOverflow="overflow" vert="horz" wrap="square" lIns="91440" tIns="45720" rIns="91440" bIns="45720" numCol="1" spcCol="0" rtlCol="0" fromWordArt="0" anchor="ctr" anchorCtr="0" forceAA="0" compatLnSpc="1">
-                        <a:prstTxWarp prst="textNoShape">
-                          <a:avLst/>
-                        </a:prstTxWarp>
-                        <a:noAutofit/>
-                      </wps:bodyPr>
-                    </wps:wsp>
-                  </a:graphicData>
-                </a:graphic>
-              </wp:anchor>
-            </w:drawing>
-          </mc:Choice>
-          <mc:Fallback>
-            <w:pict>
-              <v:rect w14:anchorId="6BCE6715" id="Rectángulo 2" o:spid="_x0000_s1026" style="position:absolute;margin-left:35.7pt;margin-top:1.7pt;width:12pt;height:9.75pt;z-index:251679744;visibility:visible;mso-wrap-style:square;mso-wrap-distance-left:9pt;mso-wrap-distance-top:0;mso-wrap-distance-right:9pt;mso-wrap-distance-bottom:0;mso-position-horizontal:absolute;mso-position-horizontal-relative:text;mso-position-vertical:absolute;mso-position-vertical-relative:text;v-text-anchor:middle" o:gfxdata="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" fillcolor="#4472c4 [3204]" strokecolor="#1f3763 [1604]" strokeweight="1pt"/>
-            </w:pict>
-          </mc:Fallback>
-        </mc:AlternateContent>
-      </w:r>
-      <w:r>
-        <w:rPr>
-          <w:lang w:val="es-CO"/>
-        </w:rPr>
-        <w:t>Nivel 2</w:t>
-      </w:r>
-    </w:p>
-    <w:p>
-      <w:pPr>
-        <w:jc w:val="both"/>
-        <w:rPr>
-          <w:lang w:val="es-CO"/>
-        </w:rPr>
-      </w:pPr>
-      <w:r>
-        <w:rPr>
-          <w:noProof/>
-        </w:rPr>
-        <mc:AlternateContent>
-          <mc:Choice Requires="wps">
-            <w:drawing>
-              <wp:anchor distT="0" distB="0" distL="114300" distR="114300" simplePos="0" relativeHeight="251680768" behindDoc="0" locked="0" layoutInCell="1" allowOverlap="1" wp14:anchorId="015476D9" wp14:editId="3234E13F">
-                <wp:simplePos x="0" y="0"/>
-                <wp:positionH relativeFrom="column">
-                  <wp:posOffset>434340</wp:posOffset>
-                </wp:positionH>
-                <wp:positionV relativeFrom="paragraph">
-                  <wp:posOffset>31750</wp:posOffset>
-                </wp:positionV>
-                <wp:extent cx="171450" cy="133350"/>
-                <wp:effectExtent l="0" t="0" r="19050" b="19050"/>
-                <wp:wrapNone/>
-                <wp:docPr id="3" name="Rectángulo 3"/>
-                <wp:cNvGraphicFramePr/>
-                <a:graphic xmlns:a="http://schemas.openxmlformats.org/drawingml/2006/main">
-                  <a:graphicData uri="http://schemas.microsoft.com/office/word/2010/wordprocessingShape">
-                    <wps:wsp>
-                      <wps:cNvSpPr/>
-                      <wps:spPr>
-                        <a:xfrm>
-                          <a:off x="0" y="0"/>
-                          <a:ext cx="171450" cy="133350"/>
-                        </a:xfrm>
-                        <a:prstGeom prst="rect">
-                          <a:avLst/>
-                        </a:prstGeom>
-                        <a:solidFill>
-                          <a:srgbClr val="7A0000"/>
-                        </a:solidFill>
-                        <a:ln>
-                          <a:solidFill>
-                            <a:srgbClr val="7A0000"/>
-                          </a:solidFill>
-                        </a:ln>
-                      </wps:spPr>
-                      <wps:style>
-                        <a:lnRef idx="2">
-                          <a:schemeClr val="accent1">
-                            <a:shade val="50000"/>
-                          </a:schemeClr>
-                        </a:lnRef>
-                        <a:fillRef idx="1">
-                          <a:schemeClr val="accent1"/>
-                        </a:fillRef>
-                        <a:effectRef idx="0">
-                          <a:schemeClr val="accent1"/>
-                        </a:effectRef>
-                        <a:fontRef idx="minor">
-                          <a:schemeClr val="lt1"/>
-                        </a:fontRef>
-                      </wps:style>
-                      <wps:bodyPr rot="0" spcFirstLastPara="0" vertOverflow="overflow" horzOverflow="overflow" vert="horz" wrap="square" lIns="91440" tIns="45720" rIns="91440" bIns="45720" numCol="1" spcCol="0" rtlCol="0" fromWordArt="0" anchor="ctr" anchorCtr="0" forceAA="0" compatLnSpc="1">
-                        <a:prstTxWarp prst="textNoShape">
-                          <a:avLst/>
-                        </a:prstTxWarp>
-                        <a:noAutofit/>
-                      </wps:bodyPr>
-                    </wps:wsp>
-                  </a:graphicData>
-                </a:graphic>
-              </wp:anchor>
-            </w:drawing>
-          </mc:Choice>
-          <mc:Fallback>
-            <w:pict>
-              <v:rect w14:anchorId="0221D08E" id="Rectángulo 3" o:spid="_x0000_s1026" style="position:absolute;margin-left:34.2pt;margin-top:2.5pt;width:13.5pt;height:10.5pt;z-index:251680768;visibility:visible;mso-wrap-style:square;mso-wrap-distance-left:9pt;mso-wrap-distance-top:0;mso-wrap-distance-right:9pt;mso-wrap-distance-bottom:0;mso-position-horizontal:absolute;mso-position-horizontal-relative:text;mso-position-vertical:absolute;mso-position-vertical-relative:text;v-text-anchor:middle" o:gfxdata="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" fillcolor="#7a0000" strokecolor="#7a0000" strokeweight="1pt"/>
-            </w:pict>
-          </mc:Fallback>
-        </mc:AlternateContent>
-      </w:r>
-      <w:r>
-        <w:rPr>
-          <w:lang w:val="es-CO"/>
-        </w:rPr>
-        <w:t>Nivel 3</w:t>
-      </w:r>
-    </w:p>
-    <w:p>
-      <w:pPr>
-        <w:jc w:val="both"/>
-        <w:rPr>
-          <w:lang w:val="es-CO"/>
-        </w:rPr>
-      </w:pPr>
-      <w:r>
-        <w:rPr>
-          <w:noProof/>
-        </w:rPr>
-        <mc:AlternateContent>
-          <mc:Choice Requires="wps">
-            <w:drawing>
-              <wp:anchor distT="0" distB="0" distL="114300" distR="114300" simplePos="0" relativeHeight="251681792" behindDoc="0" locked="0" layoutInCell="1" allowOverlap="1" wp14:anchorId="56A7B9B3" wp14:editId="741D54F3">
-                <wp:simplePos x="0" y="0"/>
-                <wp:positionH relativeFrom="column">
-                  <wp:posOffset>1691640</wp:posOffset>
-                </wp:positionH>
-                <wp:positionV relativeFrom="paragraph">
-                  <wp:posOffset>12700</wp:posOffset>
-                </wp:positionV>
-                <wp:extent cx="161925" cy="142875"/>
-                <wp:effectExtent l="0" t="0" r="28575" b="28575"/>
-                <wp:wrapNone/>
-                <wp:docPr id="4" name="Rectángulo 4"/>
-                <wp:cNvGraphicFramePr/>
-                <a:graphic xmlns:a="http://schemas.openxmlformats.org/drawingml/2006/main">
-                  <a:graphicData uri="http://schemas.microsoft.com/office/word/2010/wordprocessingShape">
-                    <wps:wsp>
-                      <wps:cNvSpPr/>
-                      <wps:spPr>
-                        <a:xfrm>
-                          <a:off x="0" y="0"/>
-                          <a:ext cx="161925" cy="142875"/>
-                        </a:xfrm>
-                        <a:prstGeom prst="rect">
-                          <a:avLst/>
-                        </a:prstGeom>
-                        <a:solidFill>
-                          <a:srgbClr val="F8066E"/>
-                        </a:solidFill>
-                        <a:ln>
-                          <a:solidFill>
-                            <a:srgbClr val="F8066E"/>
-                          </a:solidFill>
-                        </a:ln>
-                      </wps:spPr>
-                      <wps:style>
-                        <a:lnRef idx="2">
-                          <a:schemeClr val="accent1">
-                            <a:shade val="50000"/>
-                          </a:schemeClr>
-                        </a:lnRef>
-                        <a:fillRef idx="1">
-                          <a:schemeClr val="accent1"/>
-                        </a:fillRef>
-                        <a:effectRef idx="0">
-                          <a:schemeClr val="accent1"/>
-                        </a:effectRef>
-                        <a:fontRef idx="minor">
-                          <a:schemeClr val="lt1"/>
-                        </a:fontRef>
-                      </wps:style>
-                      <wps:bodyPr rot="0" spcFirstLastPara="0" vertOverflow="overflow" horzOverflow="overflow" vert="horz" wrap="square" lIns="91440" tIns="45720" rIns="91440" bIns="45720" numCol="1" spcCol="0" rtlCol="0" fromWordArt="0" anchor="ctr" anchorCtr="0" forceAA="0" compatLnSpc="1">
-                        <a:prstTxWarp prst="textNoShape">
-                          <a:avLst/>
-                        </a:prstTxWarp>
-                        <a:noAutofit/>
-                      </wps:bodyPr>
-                    </wps:wsp>
-                  </a:graphicData>
-                </a:graphic>
-              </wp:anchor>
-            </w:drawing>
-          </mc:Choice>
-          <mc:Fallback>
-            <w:pict>
-              <v:rect w14:anchorId="3242B989" id="Rectángulo 4" o:spid="_x0000_s1026" style="position:absolute;margin-left:133.2pt;margin-top:1pt;width:12.75pt;height:11.25pt;z-index:251681792;visibility:visible;mso-wrap-style:square;mso-wrap-distance-left:9pt;mso-wrap-distance-top:0;mso-wrap-distance-right:9pt;mso-wrap-distance-bottom:0;mso-position-horizontal:absolute;mso-position-horizontal-relative:text;mso-position-vertical:absolute;mso-position-vertical-relative:text;v-text-anchor:middle" o:gfxdata="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" fillcolor="#f8066e" strokecolor="#f8066e" strokeweight="1pt"/>
-            </w:pict>
-          </mc:Fallback>
-        </mc:AlternateContent>
-      </w:r>
-      <w:r>
-        <w:rPr>
-          <w:lang w:val="es-CO"/>
-        </w:rPr>
-        <w:t>Desarrollo de menú y demás</w:t>
-      </w:r>
     </w:p>
     <w:sectPr>
       <w:pgSz w:w="12240" w:h="15840"/>
@@ -7695,7 +8415,7 @@
         <v:path o:extrusionok="f" gradientshapeok="t" o:connecttype="rect"/>
         <o:lock v:ext="edit" aspectratio="t"/>
       </v:shapetype>
-      <v:shape id="_x0000_i1105" type="#_x0000_t75" style="width:11.25pt;height:11.25pt" o:bullet="t">
+      <v:shape id="_x0000_i1111" type="#_x0000_t75" style="width:11.25pt;height:11.25pt" o:bullet="t">
         <v:imagedata r:id="rId1" o:title="mso6C55"/>
       </v:shape>
     </w:pict>

</xml_diff>